<commit_message>
Update feature extraction pipeline and fix dataset loader
</commit_message>
<xml_diff>
--- a/TESI_DOTTORATO_COMPLETA.docx
+++ b/TESI_DOTTORATO_COMPLETA.docx
@@ -16,7 +16,7 @@
         <w:jc w:val="center"/>
       </w:pPr>
       <w:r>
-        <w:t>Pietro Melillo | Ph.D. Student | 12/12/2025</w:t>
+        <w:t>Pietro Melillo | Ph.D. Student | 13/12/2025</w:t>
       </w:r>
     </w:p>
     <w:p>
@@ -143,7 +143,7 @@
           </w:tcPr>
           <w:p>
             <w:r>
-              <w:t>125.8</w:t>
+              <w:t>61.4</w:t>
             </w:r>
           </w:p>
         </w:tc>
@@ -155,7 +155,49 @@
           </w:tcPr>
           <w:p>
             <w:r>
-              <w:t>SVC</w:t>
+              <w:t>RandomForest</w:t>
+            </w:r>
+          </w:p>
+        </w:tc>
+        <w:tc>
+          <w:tcPr>
+            <w:tcW w:type="dxa" w:w="2160"/>
+          </w:tcPr>
+          <w:p>
+            <w:r>
+              <w:t>0.9707</w:t>
+            </w:r>
+          </w:p>
+        </w:tc>
+        <w:tc>
+          <w:tcPr>
+            <w:tcW w:type="dxa" w:w="2160"/>
+          </w:tcPr>
+          <w:p>
+            <w:r>
+              <w:t>0.9932</w:t>
+            </w:r>
+          </w:p>
+        </w:tc>
+        <w:tc>
+          <w:tcPr>
+            <w:tcW w:type="dxa" w:w="2160"/>
+          </w:tcPr>
+          <w:p>
+            <w:r>
+              <w:t>1.4</w:t>
+            </w:r>
+          </w:p>
+        </w:tc>
+      </w:tr>
+      <w:tr>
+        <w:tc>
+          <w:tcPr>
+            <w:tcW w:type="dxa" w:w="2160"/>
+          </w:tcPr>
+          <w:p>
+            <w:r>
+              <w:t>SVM</w:t>
             </w:r>
           </w:p>
         </w:tc>
@@ -185,7 +227,7 @@
           </w:tcPr>
           <w:p>
             <w:r>
-              <w:t>21.5</w:t>
+              <w:t>12.0</w:t>
             </w:r>
           </w:p>
         </w:tc>
@@ -197,7 +239,7 @@
           </w:tcPr>
           <w:p>
             <w:r>
-              <w:t>RandomForest</w:t>
+              <w:t>NeuralNet_MLP</w:t>
             </w:r>
           </w:p>
         </w:tc>
@@ -207,7 +249,7 @@
           </w:tcPr>
           <w:p>
             <w:r>
-              <w:t>0.9680</w:t>
+              <w:t>0.9506</w:t>
             </w:r>
           </w:p>
         </w:tc>
@@ -217,7 +259,7 @@
           </w:tcPr>
           <w:p>
             <w:r>
-              <w:t>0.9937</w:t>
+              <w:t>0.9873</w:t>
             </w:r>
           </w:p>
         </w:tc>
@@ -227,7 +269,7 @@
           </w:tcPr>
           <w:p>
             <w:r>
-              <w:t>3.4</w:t>
+              <w:t>13.4</w:t>
             </w:r>
           </w:p>
         </w:tc>
@@ -291,7 +333,7 @@
           </w:tcPr>
           <w:p>
             <w:r>
-              <w:t>0.3688</w:t>
+              <w:t>0.2214</w:t>
             </w:r>
           </w:p>
         </w:tc>
@@ -301,7 +343,7 @@
           </w:tcPr>
           <w:p>
             <w:r>
-              <w:t>0.6020</w:t>
+              <w:t>0.3156</w:t>
             </w:r>
           </w:p>
         </w:tc>
@@ -311,7 +353,7 @@
           </w:tcPr>
           <w:p>
             <w:r>
-              <w:t>19.8</w:t>
+              <w:t>7.1</w:t>
             </w:r>
           </w:p>
         </w:tc>
@@ -547,7 +589,7 @@
       <w:r>
         <w:drawing>
           <wp:inline xmlns:a="http://schemas.openxmlformats.org/drawingml/2006/main" xmlns:pic="http://schemas.openxmlformats.org/drawingml/2006/picture">
-            <wp:extent cx="5486400" cy="3184742"/>
+            <wp:extent cx="5486400" cy="3183834"/>
             <wp:docPr id="4" name="Picture 4"/>
             <wp:cNvGraphicFramePr>
               <a:graphicFrameLocks noChangeAspect="1"/>
@@ -568,7 +610,7 @@
                   <pic:spPr>
                     <a:xfrm>
                       <a:off x="0" y="0"/>
-                      <a:ext cx="5486400" cy="3184742"/>
+                      <a:ext cx="5486400" cy="3183834"/>
                     </a:xfrm>
                     <a:prstGeom prst="rect"/>
                   </pic:spPr>

</xml_diff>